<commit_message>
Finished the server section on the report
</commit_message>
<xml_diff>
--- a/Relatorio1-1.docx
+++ b/Relatorio1-1.docx
@@ -916,32 +916,23 @@
         <w:pStyle w:val="Standard"/>
         <w:numPr>
           <w:ilvl w:val="0"/>
-          <w:numId w:val="1"/>
+          <w:numId w:val="0"/>
         </w:numPr>
+        <w:ind w:left="1428" w:hanging="0"/>
         <w:jc w:val="both"/>
         <w:rPr>
+          <w:rFonts w:ascii="Arial" w:hAnsi="Arial" w:eastAsia="Times New Roman" w:cs="Arial"/>
+          <w:b w:val="false"/>
+          <w:b w:val="false"/>
+          <w:bCs w:val="false"/>
+          <w:szCs w:val="24"/>
+          <w:lang w:val="pt-BR" w:eastAsia="ar-SA"/>
+        </w:rPr>
+      </w:pPr>
+      <w:r>
+        <w:rPr>
           <w:rFonts w:ascii="Monospace" w:hAnsi="Monospace"/>
         </w:rPr>
-      </w:pPr>
-      <w:r>
-        <w:rPr>
-          <w:rFonts w:eastAsia="Times New Roman" w:cs="Arial" w:ascii="Arial" w:hAnsi="Arial"/>
-          <w:b w:val="false"/>
-          <w:bCs w:val="false"/>
-          <w:szCs w:val="24"/>
-          <w:lang w:val="pt-BR" w:eastAsia="ar-SA"/>
-        </w:rPr>
-        <w:t xml:space="preserve">(*serv_addr).sin_family = AF_INET: </w:t>
-      </w:r>
-      <w:r>
-        <w:rPr>
-          <w:rFonts w:eastAsia="Times New Roman" w:cs="Arial" w:ascii="Arial" w:hAnsi="Arial"/>
-          <w:b w:val="false"/>
-          <w:bCs w:val="false"/>
-          <w:szCs w:val="24"/>
-          <w:lang w:val="pt-BR" w:eastAsia="ar-SA"/>
-        </w:rPr>
-        <w:t>atribuindo o tipo de endereços do servidor, que deve ser igual ao do socket;</w:t>
       </w:r>
     </w:p>
     <w:p>
@@ -958,13 +949,57 @@
       </w:pPr>
       <w:r>
         <w:rPr>
+          <w:rFonts w:eastAsia="Times New Roman" w:cs="Arial" w:ascii="Monospace" w:hAnsi="Monospace"/>
+          <w:b w:val="false"/>
+          <w:bCs w:val="false"/>
+          <w:szCs w:val="24"/>
+          <w:lang w:val="pt-BR" w:eastAsia="ar-SA"/>
+        </w:rPr>
+        <w:t>(*serv_addr).sin_family = AF_INET</w:t>
+      </w:r>
+      <w:r>
+        <w:rPr>
           <w:rFonts w:eastAsia="Times New Roman" w:cs="Arial" w:ascii="Arial" w:hAnsi="Arial"/>
           <w:b w:val="false"/>
           <w:bCs w:val="false"/>
           <w:szCs w:val="24"/>
           <w:lang w:val="pt-BR" w:eastAsia="ar-SA"/>
         </w:rPr>
-        <w:t>(*serv_addr).sin_addr.s_addr = INADDR_ANY: atribuindo o endereço IP do host, no caso do servidor ele deve ser o endereço dá máquina na qual o servidor está rodando, representado pela constante INADDR_ANY;</w:t>
+        <w:t xml:space="preserve">: </w:t>
+      </w:r>
+      <w:r>
+        <w:rPr>
+          <w:rFonts w:eastAsia="Times New Roman" w:cs="Arial" w:ascii="Arial" w:hAnsi="Arial"/>
+          <w:b w:val="false"/>
+          <w:bCs w:val="false"/>
+          <w:szCs w:val="24"/>
+          <w:lang w:val="pt-BR" w:eastAsia="ar-SA"/>
+        </w:rPr>
+        <w:t>atribuindo o tipo de endereços do servidor, que deve ser igual ao do socket;</w:t>
+      </w:r>
+    </w:p>
+    <w:p>
+      <w:pPr>
+        <w:pStyle w:val="Standard"/>
+        <w:numPr>
+          <w:ilvl w:val="0"/>
+          <w:numId w:val="0"/>
+        </w:numPr>
+        <w:ind w:left="1428" w:hanging="0"/>
+        <w:jc w:val="both"/>
+        <w:rPr>
+          <w:rFonts w:ascii="Arial" w:hAnsi="Arial" w:eastAsia="Times New Roman" w:cs="Arial"/>
+          <w:b w:val="false"/>
+          <w:b w:val="false"/>
+          <w:bCs w:val="false"/>
+          <w:szCs w:val="24"/>
+          <w:lang w:val="pt-BR" w:eastAsia="ar-SA"/>
+        </w:rPr>
+      </w:pPr>
+      <w:r>
+        <w:rPr>
+          <w:rFonts w:ascii="Monospace" w:hAnsi="Monospace"/>
+        </w:rPr>
       </w:r>
     </w:p>
     <w:p>
@@ -981,23 +1016,47 @@
       </w:pPr>
       <w:r>
         <w:rPr>
+          <w:rFonts w:eastAsia="Times New Roman" w:cs="Arial" w:ascii="Monospace" w:hAnsi="Monospace"/>
+          <w:b w:val="false"/>
+          <w:bCs w:val="false"/>
+          <w:szCs w:val="24"/>
+          <w:lang w:val="pt-BR" w:eastAsia="ar-SA"/>
+        </w:rPr>
+        <w:t>(*serv_addr).sin_addr.s_addr = INADDR_ANY</w:t>
+      </w:r>
+      <w:r>
+        <w:rPr>
           <w:rFonts w:eastAsia="Times New Roman" w:cs="Arial" w:ascii="Arial" w:hAnsi="Arial"/>
           <w:b w:val="false"/>
           <w:bCs w:val="false"/>
           <w:szCs w:val="24"/>
           <w:lang w:val="pt-BR" w:eastAsia="ar-SA"/>
         </w:rPr>
-        <w:t xml:space="preserve">(*serv_addr).sin_port = htons(port): </w:t>
-      </w:r>
-      <w:r>
-        <w:rPr>
-          <w:rFonts w:eastAsia="Times New Roman" w:cs="Arial" w:ascii="Arial" w:hAnsi="Arial"/>
-          <w:b w:val="false"/>
-          <w:bCs w:val="false"/>
-          <w:szCs w:val="24"/>
-          <w:lang w:val="pt-BR" w:eastAsia="ar-SA"/>
-        </w:rPr>
-        <w:t>atribuindo o número da porta que será utilizada. Para isso precisamos antes converter o valor para um ‘network byte order’ que é o que a função htons() faz;</w:t>
+        <w:t>: atribuindo o endereço IP do host, no caso do servidor ele deve ser o endereço dá máquina na qual o servidor está rodando, representado pela constante INADDR_ANY;</w:t>
+      </w:r>
+    </w:p>
+    <w:p>
+      <w:pPr>
+        <w:pStyle w:val="Standard"/>
+        <w:numPr>
+          <w:ilvl w:val="0"/>
+          <w:numId w:val="0"/>
+        </w:numPr>
+        <w:ind w:left="1428" w:hanging="0"/>
+        <w:jc w:val="both"/>
+        <w:rPr>
+          <w:rFonts w:ascii="Arial" w:hAnsi="Arial" w:eastAsia="Times New Roman" w:cs="Arial"/>
+          <w:b w:val="false"/>
+          <w:b w:val="false"/>
+          <w:bCs w:val="false"/>
+          <w:szCs w:val="24"/>
+          <w:lang w:val="pt-BR" w:eastAsia="ar-SA"/>
+        </w:rPr>
+      </w:pPr>
+      <w:r>
+        <w:rPr>
+          <w:rFonts w:ascii="Monospace" w:hAnsi="Monospace"/>
+        </w:rPr>
       </w:r>
     </w:p>
     <w:p>
@@ -1014,13 +1073,57 @@
       </w:pPr>
       <w:r>
         <w:rPr>
+          <w:rFonts w:eastAsia="Times New Roman" w:cs="Arial" w:ascii="Monospace" w:hAnsi="Monospace"/>
+          <w:b w:val="false"/>
+          <w:bCs w:val="false"/>
+          <w:szCs w:val="24"/>
+          <w:lang w:val="pt-BR" w:eastAsia="ar-SA"/>
+        </w:rPr>
+        <w:t>(*serv_addr).sin_port = htons(port)</w:t>
+      </w:r>
+      <w:r>
+        <w:rPr>
           <w:rFonts w:eastAsia="Times New Roman" w:cs="Arial" w:ascii="Arial" w:hAnsi="Arial"/>
           <w:b w:val="false"/>
           <w:bCs w:val="false"/>
           <w:szCs w:val="24"/>
           <w:lang w:val="pt-BR" w:eastAsia="ar-SA"/>
         </w:rPr>
-        <w:t>bind((*sockfd), (struct sockaddr *) serv_addr, sizeof(*serv_addr)): chamada de sistema que enlaça o socket referenciada pela variável sockfd ao endereço contido na struct serv_addr. O terceiro parâmetro é o tamanho da struct serv_addr;</w:t>
+        <w:t xml:space="preserve">: </w:t>
+      </w:r>
+      <w:r>
+        <w:rPr>
+          <w:rFonts w:eastAsia="Times New Roman" w:cs="Arial" w:ascii="Arial" w:hAnsi="Arial"/>
+          <w:b w:val="false"/>
+          <w:bCs w:val="false"/>
+          <w:szCs w:val="24"/>
+          <w:lang w:val="pt-BR" w:eastAsia="ar-SA"/>
+        </w:rPr>
+        <w:t>atribuindo o número da porta que será utilizada. Para isso precisamos antes converter o valor para um ‘network byte order’ que é o que a função htons() faz;</w:t>
+      </w:r>
+    </w:p>
+    <w:p>
+      <w:pPr>
+        <w:pStyle w:val="Standard"/>
+        <w:numPr>
+          <w:ilvl w:val="0"/>
+          <w:numId w:val="0"/>
+        </w:numPr>
+        <w:ind w:left="1428" w:hanging="0"/>
+        <w:jc w:val="both"/>
+        <w:rPr>
+          <w:rFonts w:ascii="Arial" w:hAnsi="Arial" w:eastAsia="Times New Roman" w:cs="Arial"/>
+          <w:b w:val="false"/>
+          <w:b w:val="false"/>
+          <w:bCs w:val="false"/>
+          <w:szCs w:val="24"/>
+          <w:lang w:val="pt-BR" w:eastAsia="ar-SA"/>
+        </w:rPr>
+      </w:pPr>
+      <w:r>
+        <w:rPr>
+          <w:rFonts w:ascii="Monospace" w:hAnsi="Monospace"/>
+        </w:rPr>
       </w:r>
     </w:p>
     <w:p>
@@ -1037,13 +1140,234 @@
       </w:pPr>
       <w:r>
         <w:rPr>
+          <w:rFonts w:eastAsia="Times New Roman" w:cs="Arial" w:ascii="Monospace" w:hAnsi="Monospace"/>
+          <w:b w:val="false"/>
+          <w:bCs w:val="false"/>
+          <w:szCs w:val="24"/>
+          <w:lang w:val="pt-BR" w:eastAsia="ar-SA"/>
+        </w:rPr>
+        <w:t>bind((*sockfd), (struct sockaddr *) serv_addr, sizeof(*serv_addr))</w:t>
+      </w:r>
+      <w:r>
+        <w:rPr>
           <w:rFonts w:eastAsia="Times New Roman" w:cs="Arial" w:ascii="Arial" w:hAnsi="Arial"/>
           <w:b w:val="false"/>
           <w:bCs w:val="false"/>
           <w:szCs w:val="24"/>
           <w:lang w:val="pt-BR" w:eastAsia="ar-SA"/>
         </w:rPr>
-        <w:t xml:space="preserve">listen(sockfd, 5): </w:t>
+        <w:t>: chamada de sistema que enlaça o socket referenciada pela variável sockfd ao endereço contido na struct serv_addr. O terceiro parâmetro é o tamanho da struct serv_addr;</w:t>
+      </w:r>
+    </w:p>
+    <w:p>
+      <w:pPr>
+        <w:pStyle w:val="Standard"/>
+        <w:numPr>
+          <w:ilvl w:val="0"/>
+          <w:numId w:val="0"/>
+        </w:numPr>
+        <w:ind w:left="1428" w:hanging="0"/>
+        <w:jc w:val="both"/>
+        <w:rPr>
+          <w:rFonts w:ascii="Arial" w:hAnsi="Arial" w:eastAsia="Times New Roman" w:cs="Arial"/>
+          <w:b w:val="false"/>
+          <w:b w:val="false"/>
+          <w:bCs w:val="false"/>
+          <w:szCs w:val="24"/>
+          <w:lang w:val="pt-BR" w:eastAsia="ar-SA"/>
+        </w:rPr>
+      </w:pPr>
+      <w:r>
+        <w:rPr>
+          <w:rFonts w:ascii="Monospace" w:hAnsi="Monospace"/>
+        </w:rPr>
+      </w:r>
+    </w:p>
+    <w:p>
+      <w:pPr>
+        <w:pStyle w:val="Standard"/>
+        <w:numPr>
+          <w:ilvl w:val="0"/>
+          <w:numId w:val="1"/>
+        </w:numPr>
+        <w:jc w:val="both"/>
+        <w:rPr>
+          <w:rFonts w:ascii="Monospace" w:hAnsi="Monospace"/>
+        </w:rPr>
+      </w:pPr>
+      <w:r>
+        <w:rPr>
+          <w:rFonts w:eastAsia="Times New Roman" w:cs="Arial" w:ascii="Monospace" w:hAnsi="Monospace"/>
+          <w:b w:val="false"/>
+          <w:bCs w:val="false"/>
+          <w:szCs w:val="24"/>
+          <w:lang w:val="pt-BR" w:eastAsia="ar-SA"/>
+        </w:rPr>
+        <w:t>listen(sockfd, 5)</w:t>
+      </w:r>
+      <w:r>
+        <w:rPr>
+          <w:rFonts w:eastAsia="Times New Roman" w:cs="Arial" w:ascii="Arial" w:hAnsi="Arial"/>
+          <w:b w:val="false"/>
+          <w:bCs w:val="false"/>
+          <w:szCs w:val="24"/>
+          <w:lang w:val="pt-BR" w:eastAsia="ar-SA"/>
+        </w:rPr>
+        <w:t xml:space="preserve">: </w:t>
+      </w:r>
+      <w:r>
+        <w:rPr>
+          <w:rFonts w:eastAsia="Times New Roman" w:cs="Arial" w:ascii="Arial" w:hAnsi="Arial"/>
+          <w:b w:val="false"/>
+          <w:bCs w:val="false"/>
+          <w:szCs w:val="24"/>
+          <w:lang w:val="pt-BR" w:eastAsia="ar-SA"/>
+        </w:rPr>
+        <w:t>chamada de sistema que faz com que o processo escute por conexões na socket apontada pelo descritor sockfd</w:t>
+      </w:r>
+      <w:r>
+        <w:rPr>
+          <w:rFonts w:eastAsia="Times New Roman" w:cs="Arial" w:ascii="Arial" w:hAnsi="Arial"/>
+          <w:b w:val="false"/>
+          <w:bCs w:val="false"/>
+          <w:szCs w:val="24"/>
+          <w:lang w:val="pt-BR" w:eastAsia="ar-SA"/>
+        </w:rPr>
+        <w:t xml:space="preserve">. </w:t>
+      </w:r>
+      <w:r>
+        <w:rPr>
+          <w:rFonts w:eastAsia="Times New Roman" w:cs="Arial" w:ascii="Arial" w:hAnsi="Arial"/>
+          <w:b w:val="false"/>
+          <w:bCs w:val="false"/>
+          <w:szCs w:val="24"/>
+          <w:lang w:val="pt-BR" w:eastAsia="ar-SA"/>
+        </w:rPr>
+        <w:t>O segundo parâmetro se refere ao número de conexões que podem estar aguardando enquanto o processo está lidando com outra;</w:t>
+      </w:r>
+    </w:p>
+    <w:p>
+      <w:pPr>
+        <w:pStyle w:val="Standard"/>
+        <w:numPr>
+          <w:ilvl w:val="0"/>
+          <w:numId w:val="0"/>
+        </w:numPr>
+        <w:ind w:left="1428" w:hanging="0"/>
+        <w:jc w:val="both"/>
+        <w:rPr>
+          <w:rFonts w:ascii="Arial" w:hAnsi="Arial" w:eastAsia="Times New Roman" w:cs="Arial"/>
+          <w:b w:val="false"/>
+          <w:b w:val="false"/>
+          <w:bCs w:val="false"/>
+          <w:szCs w:val="24"/>
+          <w:lang w:val="pt-BR" w:eastAsia="ar-SA"/>
+        </w:rPr>
+      </w:pPr>
+      <w:r>
+        <w:rPr>
+          <w:rFonts w:ascii="Monospace" w:hAnsi="Monospace"/>
+        </w:rPr>
+      </w:r>
+    </w:p>
+    <w:p>
+      <w:pPr>
+        <w:pStyle w:val="Standard"/>
+        <w:numPr>
+          <w:ilvl w:val="0"/>
+          <w:numId w:val="1"/>
+        </w:numPr>
+        <w:jc w:val="both"/>
+        <w:rPr>
+          <w:rFonts w:ascii="Monospace" w:hAnsi="Monospace"/>
+        </w:rPr>
+      </w:pPr>
+      <w:r>
+        <w:rPr>
+          <w:rFonts w:eastAsia="Times New Roman" w:cs="Arial" w:ascii="Monospace" w:hAnsi="Monospace"/>
+          <w:b w:val="false"/>
+          <w:bCs w:val="false"/>
+          <w:szCs w:val="24"/>
+          <w:lang w:val="pt-BR" w:eastAsia="ar-SA"/>
+        </w:rPr>
+        <w:t>accept(sockfd, (struct sockaddr *) cli_addr, len)</w:t>
+      </w:r>
+      <w:r>
+        <w:rPr>
+          <w:rFonts w:eastAsia="Times New Roman" w:cs="Arial" w:ascii="Arial" w:hAnsi="Arial"/>
+          <w:b w:val="false"/>
+          <w:bCs w:val="false"/>
+          <w:szCs w:val="24"/>
+          <w:lang w:val="pt-BR" w:eastAsia="ar-SA"/>
+        </w:rPr>
+        <w:t xml:space="preserve">: chamada de sistema que bloqueia o processo até que um cliente conecte-se ao servidor. Ela retorna um novo descritor que deve ser usado para a comunicação com o cliente. </w:t>
+      </w:r>
+      <w:r>
+        <w:rPr>
+          <w:rFonts w:eastAsia="Times New Roman" w:cs="Arial" w:ascii="Arial" w:hAnsi="Arial"/>
+          <w:b w:val="false"/>
+          <w:bCs w:val="false"/>
+          <w:szCs w:val="24"/>
+          <w:lang w:val="pt-BR" w:eastAsia="ar-SA"/>
+        </w:rPr>
+        <w:t>O segundo parâmetro é o endereço para a variável que armazenará as informações do cliente, e o terceiro é o tamanho dessa variável;</w:t>
+      </w:r>
+    </w:p>
+    <w:p>
+      <w:pPr>
+        <w:pStyle w:val="Standard"/>
+        <w:numPr>
+          <w:ilvl w:val="0"/>
+          <w:numId w:val="0"/>
+        </w:numPr>
+        <w:ind w:left="1428" w:hanging="0"/>
+        <w:jc w:val="both"/>
+        <w:rPr>
+          <w:rFonts w:ascii="Arial" w:hAnsi="Arial" w:eastAsia="Times New Roman" w:cs="Arial"/>
+          <w:b w:val="false"/>
+          <w:b w:val="false"/>
+          <w:bCs w:val="false"/>
+          <w:szCs w:val="24"/>
+          <w:lang w:val="pt-BR" w:eastAsia="ar-SA"/>
+        </w:rPr>
+      </w:pPr>
+      <w:r>
+        <w:rPr>
+          <w:rFonts w:ascii="Monospace" w:hAnsi="Monospace"/>
+        </w:rPr>
+      </w:r>
+    </w:p>
+    <w:p>
+      <w:pPr>
+        <w:pStyle w:val="Standard"/>
+        <w:numPr>
+          <w:ilvl w:val="0"/>
+          <w:numId w:val="1"/>
+        </w:numPr>
+        <w:jc w:val="both"/>
+        <w:rPr>
+          <w:rFonts w:ascii="Monospace" w:hAnsi="Monospace"/>
+        </w:rPr>
+      </w:pPr>
+      <w:r>
+        <w:rPr>
+          <w:rFonts w:eastAsia="Times New Roman" w:cs="Arial" w:ascii="Monospace" w:hAnsi="Monospace"/>
+          <w:b w:val="false"/>
+          <w:bCs w:val="false"/>
+          <w:szCs w:val="24"/>
+          <w:lang w:val="pt-BR" w:eastAsia="ar-SA"/>
+        </w:rPr>
+        <w:t>write((*cli_sockfd), msg, strlen(msg))</w:t>
+      </w:r>
+      <w:r>
+        <w:rPr>
+          <w:rFonts w:eastAsia="Times New Roman" w:cs="Arial" w:ascii="Arial" w:hAnsi="Arial"/>
+          <w:b w:val="false"/>
+          <w:bCs w:val="false"/>
+          <w:szCs w:val="24"/>
+          <w:lang w:val="pt-BR" w:eastAsia="ar-SA"/>
+        </w:rPr>
+        <w:t>: método que envia uma mensagem usando o socket passado como primeiro parâmetro. A mensagem em si é enviada como segundo parâmetro e o terceiro é o tamanho da mensagem;</w:t>
       </w:r>
     </w:p>
     <w:p>
@@ -1381,7 +1705,7 @@
     </w:r>
     <w:r>
       <w:rPr/>
-      <w:t>4</w:t>
+      <w:t>5</w:t>
     </w:r>
     <w:r>
       <w:rPr/>

</xml_diff>

<commit_message>
Finished the client section of the report
</commit_message>
<xml_diff>
--- a/Relatorio1-1.docx
+++ b/Relatorio1-1.docx
@@ -866,9 +866,7 @@
           <w:numId w:val="1"/>
         </w:numPr>
         <w:jc w:val="both"/>
-        <w:rPr>
-          <w:rFonts w:ascii="Monospace" w:hAnsi="Monospace"/>
-        </w:rPr>
+        <w:rPr/>
       </w:pPr>
       <w:r>
         <w:rPr>
@@ -1456,6 +1454,169 @@
           <w:lang w:val="pt-BR" w:eastAsia="ar-SA"/>
         </w:rPr>
         <w:t>2.2 CLIENTE</w:t>
+      </w:r>
+    </w:p>
+    <w:p>
+      <w:pPr>
+        <w:pStyle w:val="Standard"/>
+        <w:ind w:hanging="0"/>
+        <w:jc w:val="both"/>
+        <w:rPr>
+          <w:rFonts w:ascii="Arial" w:hAnsi="Arial" w:eastAsia="Times New Roman" w:cs="Arial"/>
+          <w:b/>
+          <w:b/>
+          <w:bCs/>
+          <w:szCs w:val="24"/>
+          <w:lang w:val="pt-BR" w:eastAsia="ar-SA"/>
+        </w:rPr>
+      </w:pPr>
+      <w:r>
+        <w:rPr/>
+      </w:r>
+    </w:p>
+    <w:p>
+      <w:pPr>
+        <w:pStyle w:val="Standard"/>
+        <w:ind w:hanging="0"/>
+        <w:jc w:val="both"/>
+        <w:rPr/>
+      </w:pPr>
+      <w:r>
+        <w:rPr>
+          <w:rFonts w:eastAsia="Times New Roman" w:cs="Arial" w:ascii="Arial" w:hAnsi="Arial"/>
+          <w:b/>
+          <w:bCs/>
+          <w:szCs w:val="24"/>
+          <w:lang w:val="pt-BR" w:eastAsia="ar-SA"/>
+        </w:rPr>
+        <w:tab/>
+      </w:r>
+      <w:r>
+        <w:rPr>
+          <w:rFonts w:eastAsia="Times New Roman" w:cs="Arial" w:ascii="Arial" w:hAnsi="Arial"/>
+          <w:b w:val="false"/>
+          <w:bCs w:val="false"/>
+          <w:szCs w:val="24"/>
+          <w:lang w:val="pt-BR" w:eastAsia="ar-SA"/>
+        </w:rPr>
+        <w:t>A implementação do cliente está contida nos arquivos main_client.c e server_client.c. As partes mais significativas que não foram discutidas na seção do servidor estão descritas a seguir:</w:t>
+      </w:r>
+    </w:p>
+    <w:p>
+      <w:pPr>
+        <w:pStyle w:val="Standard"/>
+        <w:ind w:hanging="0"/>
+        <w:jc w:val="both"/>
+        <w:rPr>
+          <w:rFonts w:ascii="Arial" w:hAnsi="Arial" w:eastAsia="Times New Roman" w:cs="Arial"/>
+          <w:b w:val="false"/>
+          <w:b w:val="false"/>
+          <w:bCs w:val="false"/>
+          <w:szCs w:val="24"/>
+          <w:lang w:val="pt-BR" w:eastAsia="ar-SA"/>
+        </w:rPr>
+      </w:pPr>
+      <w:r>
+        <w:rPr/>
+      </w:r>
+    </w:p>
+    <w:p>
+      <w:pPr>
+        <w:pStyle w:val="Standard"/>
+        <w:numPr>
+          <w:ilvl w:val="0"/>
+          <w:numId w:val="2"/>
+        </w:numPr>
+        <w:jc w:val="both"/>
+        <w:rPr/>
+      </w:pPr>
+      <w:r>
+        <w:rPr>
+          <w:rFonts w:eastAsia="Times New Roman" w:cs="Arial" w:ascii="Monospace" w:hAnsi="Monospace"/>
+          <w:b w:val="false"/>
+          <w:bCs w:val="false"/>
+          <w:szCs w:val="24"/>
+          <w:lang w:val="pt-BR" w:eastAsia="ar-SA"/>
+        </w:rPr>
+        <w:t>gethostbyname(hostname)</w:t>
+      </w:r>
+      <w:r>
+        <w:rPr>
+          <w:rFonts w:eastAsia="Times New Roman" w:cs="Arial" w:ascii="Arial" w:hAnsi="Arial"/>
+          <w:b w:val="false"/>
+          <w:bCs w:val="false"/>
+          <w:szCs w:val="24"/>
+          <w:lang w:val="pt-BR" w:eastAsia="ar-SA"/>
+        </w:rPr>
+        <w:t>:</w:t>
+      </w:r>
+      <w:r>
+        <w:rPr>
+          <w:rFonts w:eastAsia="Times New Roman" w:cs="Arial" w:ascii="Arial" w:hAnsi="Arial"/>
+          <w:b w:val="false"/>
+          <w:bCs w:val="false"/>
+          <w:szCs w:val="24"/>
+          <w:lang w:val="pt-BR" w:eastAsia="ar-SA"/>
+        </w:rPr>
+        <w:t xml:space="preserve"> método que retorna informações sobre o servidor recebendo como parâmetro seu nome;</w:t>
+      </w:r>
+    </w:p>
+    <w:p>
+      <w:pPr>
+        <w:pStyle w:val="Standard"/>
+        <w:jc w:val="both"/>
+        <w:rPr>
+          <w:rFonts w:ascii="Arial" w:hAnsi="Arial" w:eastAsia="Times New Roman" w:cs="Arial"/>
+          <w:b w:val="false"/>
+          <w:b w:val="false"/>
+          <w:bCs w:val="false"/>
+          <w:szCs w:val="24"/>
+          <w:lang w:val="pt-BR" w:eastAsia="ar-SA"/>
+        </w:rPr>
+      </w:pPr>
+      <w:r>
+        <w:rPr/>
+      </w:r>
+    </w:p>
+    <w:p>
+      <w:pPr>
+        <w:pStyle w:val="Standard"/>
+        <w:numPr>
+          <w:ilvl w:val="0"/>
+          <w:numId w:val="2"/>
+        </w:numPr>
+        <w:jc w:val="both"/>
+        <w:rPr/>
+      </w:pPr>
+      <w:r>
+        <w:rPr>
+          <w:rFonts w:eastAsia="Times New Roman" w:cs="Arial" w:ascii="Monospace" w:hAnsi="Monospace"/>
+          <w:b w:val="false"/>
+          <w:bCs w:val="false"/>
+          <w:szCs w:val="24"/>
+          <w:lang w:val="pt-BR" w:eastAsia="ar-SA"/>
+        </w:rPr>
+        <w:t>connect((*sockfd),(struct sockaddr *) serv_addr, sizeof((*serv_addr)))</w:t>
+      </w:r>
+      <w:r>
+        <w:rPr>
+          <w:rFonts w:eastAsia="Times New Roman" w:cs="Arial" w:ascii="Arial" w:hAnsi="Arial"/>
+          <w:b w:val="false"/>
+          <w:bCs w:val="false"/>
+          <w:szCs w:val="24"/>
+          <w:lang w:val="pt-BR" w:eastAsia="ar-SA"/>
+        </w:rPr>
+        <w:t xml:space="preserve">: </w:t>
+      </w:r>
+      <w:r>
+        <w:rPr>
+          <w:rFonts w:eastAsia="Times New Roman" w:cs="Arial" w:ascii="Arial" w:hAnsi="Arial"/>
+          <w:b w:val="false"/>
+          <w:bCs w:val="false"/>
+          <w:szCs w:val="24"/>
+          <w:lang w:val="pt-BR" w:eastAsia="ar-SA"/>
+        </w:rPr>
+        <w:t>chamada de sistema que tenta estabelecer uma conexão com um servidor. Recebe de parâmetros o socket a ser utilizado, uma struct com informações sobre o endereço do servidor e o tamanho da struct;</w:t>
       </w:r>
     </w:p>
     <w:p>
@@ -1913,6 +2074,152 @@
   <w:abstractNum w:abstractNumId="2">
     <w:lvl w:ilvl="0">
       <w:start w:val="1"/>
+      <w:numFmt w:val="bullet"/>
+      <w:lvlText w:val=""/>
+      <w:lvlJc w:val="left"/>
+      <w:pPr>
+        <w:tabs>
+          <w:tab w:val="num" w:pos="1788"/>
+        </w:tabs>
+        <w:ind w:left="1788" w:hanging="360"/>
+      </w:pPr>
+      <w:rPr>
+        <w:rFonts w:ascii="Symbol" w:hAnsi="Symbol" w:cs="Symbol" w:hint="default"/>
+        <w:rFonts w:cs="OpenSymbol"/>
+      </w:rPr>
+    </w:lvl>
+    <w:lvl w:ilvl="1">
+      <w:start w:val="1"/>
+      <w:numFmt w:val="bullet"/>
+      <w:lvlText w:val="◦"/>
+      <w:lvlJc w:val="left"/>
+      <w:pPr>
+        <w:tabs>
+          <w:tab w:val="num" w:pos="2148"/>
+        </w:tabs>
+        <w:ind w:left="2148" w:hanging="360"/>
+      </w:pPr>
+      <w:rPr>
+        <w:rFonts w:ascii="OpenSymbol" w:hAnsi="OpenSymbol" w:cs="OpenSymbol" w:hint="default"/>
+        <w:rFonts w:cs="OpenSymbol"/>
+      </w:rPr>
+    </w:lvl>
+    <w:lvl w:ilvl="2">
+      <w:start w:val="1"/>
+      <w:numFmt w:val="bullet"/>
+      <w:lvlText w:val="▪"/>
+      <w:lvlJc w:val="left"/>
+      <w:pPr>
+        <w:tabs>
+          <w:tab w:val="num" w:pos="2508"/>
+        </w:tabs>
+        <w:ind w:left="2508" w:hanging="360"/>
+      </w:pPr>
+      <w:rPr>
+        <w:rFonts w:ascii="OpenSymbol" w:hAnsi="OpenSymbol" w:cs="OpenSymbol" w:hint="default"/>
+        <w:rFonts w:cs="OpenSymbol"/>
+      </w:rPr>
+    </w:lvl>
+    <w:lvl w:ilvl="3">
+      <w:start w:val="1"/>
+      <w:numFmt w:val="bullet"/>
+      <w:lvlText w:val=""/>
+      <w:lvlJc w:val="left"/>
+      <w:pPr>
+        <w:tabs>
+          <w:tab w:val="num" w:pos="2868"/>
+        </w:tabs>
+        <w:ind w:left="2868" w:hanging="360"/>
+      </w:pPr>
+      <w:rPr>
+        <w:rFonts w:ascii="Symbol" w:hAnsi="Symbol" w:cs="Symbol" w:hint="default"/>
+        <w:rFonts w:cs="OpenSymbol"/>
+      </w:rPr>
+    </w:lvl>
+    <w:lvl w:ilvl="4">
+      <w:start w:val="1"/>
+      <w:numFmt w:val="bullet"/>
+      <w:lvlText w:val="◦"/>
+      <w:lvlJc w:val="left"/>
+      <w:pPr>
+        <w:tabs>
+          <w:tab w:val="num" w:pos="3228"/>
+        </w:tabs>
+        <w:ind w:left="3228" w:hanging="360"/>
+      </w:pPr>
+      <w:rPr>
+        <w:rFonts w:ascii="OpenSymbol" w:hAnsi="OpenSymbol" w:cs="OpenSymbol" w:hint="default"/>
+        <w:rFonts w:cs="OpenSymbol"/>
+      </w:rPr>
+    </w:lvl>
+    <w:lvl w:ilvl="5">
+      <w:start w:val="1"/>
+      <w:numFmt w:val="bullet"/>
+      <w:lvlText w:val="▪"/>
+      <w:lvlJc w:val="left"/>
+      <w:pPr>
+        <w:tabs>
+          <w:tab w:val="num" w:pos="3588"/>
+        </w:tabs>
+        <w:ind w:left="3588" w:hanging="360"/>
+      </w:pPr>
+      <w:rPr>
+        <w:rFonts w:ascii="OpenSymbol" w:hAnsi="OpenSymbol" w:cs="OpenSymbol" w:hint="default"/>
+        <w:rFonts w:cs="OpenSymbol"/>
+      </w:rPr>
+    </w:lvl>
+    <w:lvl w:ilvl="6">
+      <w:start w:val="1"/>
+      <w:numFmt w:val="bullet"/>
+      <w:lvlText w:val=""/>
+      <w:lvlJc w:val="left"/>
+      <w:pPr>
+        <w:tabs>
+          <w:tab w:val="num" w:pos="3948"/>
+        </w:tabs>
+        <w:ind w:left="3948" w:hanging="360"/>
+      </w:pPr>
+      <w:rPr>
+        <w:rFonts w:ascii="Symbol" w:hAnsi="Symbol" w:cs="Symbol" w:hint="default"/>
+        <w:rFonts w:cs="OpenSymbol"/>
+      </w:rPr>
+    </w:lvl>
+    <w:lvl w:ilvl="7">
+      <w:start w:val="1"/>
+      <w:numFmt w:val="bullet"/>
+      <w:lvlText w:val="◦"/>
+      <w:lvlJc w:val="left"/>
+      <w:pPr>
+        <w:tabs>
+          <w:tab w:val="num" w:pos="4308"/>
+        </w:tabs>
+        <w:ind w:left="4308" w:hanging="360"/>
+      </w:pPr>
+      <w:rPr>
+        <w:rFonts w:ascii="OpenSymbol" w:hAnsi="OpenSymbol" w:cs="OpenSymbol" w:hint="default"/>
+        <w:rFonts w:cs="OpenSymbol"/>
+      </w:rPr>
+    </w:lvl>
+    <w:lvl w:ilvl="8">
+      <w:start w:val="1"/>
+      <w:numFmt w:val="bullet"/>
+      <w:lvlText w:val="▪"/>
+      <w:lvlJc w:val="left"/>
+      <w:pPr>
+        <w:tabs>
+          <w:tab w:val="num" w:pos="4668"/>
+        </w:tabs>
+        <w:ind w:left="4668" w:hanging="360"/>
+      </w:pPr>
+      <w:rPr>
+        <w:rFonts w:ascii="OpenSymbol" w:hAnsi="OpenSymbol" w:cs="OpenSymbol" w:hint="default"/>
+        <w:rFonts w:cs="OpenSymbol"/>
+      </w:rPr>
+    </w:lvl>
+  </w:abstractNum>
+  <w:abstractNum w:abstractNumId="3">
+    <w:lvl w:ilvl="0">
+      <w:start w:val="1"/>
       <w:numFmt w:val="none"/>
       <w:suff w:val="nothing"/>
       <w:lvlText w:val=""/>
@@ -2007,6 +2314,9 @@
   </w:num>
   <w:num w:numId="2">
     <w:abstractNumId w:val="2"/>
+  </w:num>
+  <w:num w:numId="3">
+    <w:abstractNumId w:val="3"/>
   </w:num>
 </w:numbering>
 </file>

</xml_diff>